<commit_message>
Added Simple shooting and rapid fire shooting to Project_Deadline folder. SpaceInvaders.py: added _process_weapons function. Player.py: added weapon field to Player class
</commit_message>
<xml_diff>
--- a/Project_Deadline/Player_Upgrades/Weapons Upgrades standard ship.docx
+++ b/Project_Deadline/Player_Upgrades/Weapons Upgrades standard ship.docx
@@ -185,6 +185,53 @@
         <w:t>Disable rapid fire functionality</w:t>
       </w:r>
     </w:p>
+    <w:p/>
+    <w:p>
+      <w:r>
+        <w:t>Rapid Fire shooting:</w:t>
+      </w:r>
+    </w:p>
+    <w:p>
+      <w:pPr>
+        <w:pStyle w:val="ListParagraph"/>
+        <w:numPr>
+          <w:ilvl w:val="0"/>
+          <w:numId w:val="6"/>
+        </w:numPr>
+      </w:pPr>
+      <w:r>
+        <w:t>Shoot 1 bullet at a time, by holding space bar down</w:t>
+      </w:r>
+    </w:p>
+    <w:p>
+      <w:pPr>
+        <w:pStyle w:val="ListParagraph"/>
+        <w:numPr>
+          <w:ilvl w:val="0"/>
+          <w:numId w:val="6"/>
+        </w:numPr>
+      </w:pPr>
+      <w:r>
+        <w:t>Each bullet has distance based delay</w:t>
+      </w:r>
+    </w:p>
+    <w:p>
+      <w:pPr>
+        <w:pStyle w:val="ListParagraph"/>
+        <w:numPr>
+          <w:ilvl w:val="0"/>
+          <w:numId w:val="6"/>
+        </w:numPr>
+      </w:pPr>
+      <w:r>
+        <w:t xml:space="preserve">Capacity maxes number of bullets; e.g. </w:t>
+      </w:r>
+      <w:r>
+        <w:t>if the most you can shoot is 10 bullets, there will not be more than 10 bullets on the screen</w:t>
+      </w:r>
+      <w:bookmarkStart w:id="0" w:name="_GoBack"/>
+      <w:bookmarkEnd w:id="0"/>
+    </w:p>
     <w:p>
       <w:pPr>
         <w:rPr>
@@ -294,6 +341,7 @@
         <w:rPr>
           <w:color w:val="FF0000"/>
         </w:rPr>
+        <w:lastRenderedPageBreak/>
         <w:t>REMAINDER CAPABILITY</w:t>
       </w:r>
       <w:r>
@@ -417,30 +465,9 @@
       <w:r>
         <w:t>Need a shoot method, at this point (</w:t>
       </w:r>
-      <w:commentRangeStart w:id="0"/>
+      <w:commentRangeStart w:id="1"/>
       <w:r>
         <w:t>shoot</w:t>
-      </w:r>
-      <w:commentRangeEnd w:id="0"/>
-      <w:r>
-        <w:rPr>
-          <w:rStyle w:val="CommentReference"/>
-        </w:rPr>
-        <w:commentReference w:id="0"/>
-      </w:r>
-      <w:r>
-        <w:t>)</w:t>
-      </w:r>
-    </w:p>
-    <w:p>
-      <w:commentRangeStart w:id="1"/>
-      <w:r>
-        <w:t>Need a method to toggle between all different weapon types</w:t>
-      </w:r>
-    </w:p>
-    <w:p>
-      <w:r>
-        <w:t>Need to set weapon type in that method</w:t>
       </w:r>
       <w:commentRangeEnd w:id="1"/>
       <w:r>
@@ -449,6 +476,27 @@
         </w:rPr>
         <w:commentReference w:id="1"/>
       </w:r>
+      <w:r>
+        <w:t>)</w:t>
+      </w:r>
+    </w:p>
+    <w:p>
+      <w:commentRangeStart w:id="2"/>
+      <w:r>
+        <w:t>Need a method to toggle between all different weapon types</w:t>
+      </w:r>
+    </w:p>
+    <w:p>
+      <w:r>
+        <w:t>Need to set weapon type in that method</w:t>
+      </w:r>
+      <w:commentRangeEnd w:id="2"/>
+      <w:r>
+        <w:rPr>
+          <w:rStyle w:val="CommentReference"/>
+        </w:rPr>
+        <w:commentReference w:id="2"/>
+      </w:r>
     </w:p>
     <w:p>
       <w:pPr>
@@ -503,8 +551,6 @@
       <w:r>
         <w:t>planning</w:t>
       </w:r>
-      <w:bookmarkStart w:id="2" w:name="_GoBack"/>
-      <w:bookmarkEnd w:id="2"/>
     </w:p>
     <w:p/>
     <w:p>
@@ -536,7 +582,7 @@
 
 <file path=word/comments.xml><?xml version="1.0" encoding="utf-8"?>
 <w:comments xmlns:wpc="http://schemas.microsoft.com/office/word/2010/wordprocessingCanvas" xmlns:cx="http://schemas.microsoft.com/office/drawing/2014/chartex" xmlns:cx1="http://schemas.microsoft.com/office/drawing/2015/9/8/chartex" xmlns:cx2="http://schemas.microsoft.com/office/drawing/2015/10/21/chartex" xmlns:cx3="http://schemas.microsoft.com/office/drawing/2016/5/9/chartex" xmlns:cx4="http://schemas.microsoft.com/office/drawing/2016/5/10/chartex" xmlns:cx5="http://schemas.microsoft.com/office/drawing/2016/5/11/chartex" xmlns:cx6="http://schemas.microsoft.com/office/drawing/2016/5/12/chartex" xmlns:cx7="http://schemas.microsoft.com/office/drawing/2016/5/13/chartex" xmlns:cx8="http://schemas.microsoft.com/office/drawing/2016/5/14/chartex" xmlns:mc="http://schemas.openxmlformats.org/markup-compatibility/2006" xmlns:aink="http://schemas.microsoft.com/office/drawing/2016/ink" xmlns:am3d="http://schemas.microsoft.com/office/drawing/2017/model3d" xmlns:o="urn:schemas-microsoft-com:office:office" xmlns:r="http://schemas.openxmlformats.org/officeDocument/2006/relationships" xmlns:m="http://schemas.openxmlformats.org/officeDocument/2006/math" xmlns:v="urn:schemas-microsoft-com:vml" xmlns:wp14="http://schemas.microsoft.com/office/word/2010/wordprocessingDrawing" xmlns:wp="http://schemas.openxmlformats.org/drawingml/2006/wordprocessingDrawing" xmlns:w10="urn:schemas-microsoft-com:office:word" xmlns:w="http://schemas.openxmlformats.org/wordprocessingml/2006/main" xmlns:w14="http://schemas.microsoft.com/office/word/2010/wordml" xmlns:w15="http://schemas.microsoft.com/office/word/2012/wordml" xmlns:w16cid="http://schemas.microsoft.com/office/word/2016/wordml/cid" xmlns:w16se="http://schemas.microsoft.com/office/word/2015/wordml/symex" xmlns:wpg="http://schemas.microsoft.com/office/word/2010/wordprocessingGroup" xmlns:wpi="http://schemas.microsoft.com/office/word/2010/wordprocessingInk" xmlns:wne="http://schemas.microsoft.com/office/word/2006/wordml" xmlns:wps="http://schemas.microsoft.com/office/word/2010/wordprocessingShape" mc:Ignorable="w14 w15 w16se w16cid wp14">
-  <w:comment w:id="0" w:author="ngaur20@gmail.com" w:date="2020-01-27T08:00:00Z" w:initials="n">
+  <w:comment w:id="1" w:author="ngaur20@gmail.com" w:date="2020-01-27T08:00:00Z" w:initials="n">
     <w:p>
       <w:pPr>
         <w:pStyle w:val="CommentText"/>
@@ -549,7 +595,7 @@
       </w:r>
     </w:p>
   </w:comment>
-  <w:comment w:id="1" w:author="ngaur20@gmail.com" w:date="2020-01-27T08:00:00Z" w:initials="n">
+  <w:comment w:id="2" w:author="ngaur20@gmail.com" w:date="2020-01-27T08:00:00Z" w:initials="n">
     <w:p>
       <w:pPr>
         <w:pStyle w:val="CommentText"/>
@@ -592,7 +638,7 @@
   <w:abstractNum w:abstractNumId="0" w15:restartNumberingAfterBreak="0">
     <w:nsid w:val="10217FC6"/>
     <w:multiLevelType w:val="hybridMultilevel"/>
-    <w:tmpl w:val="329E5EAC"/>
+    <w:tmpl w:val="23E20EEE"/>
     <w:lvl w:ilvl="0" w:tplc="04090001">
       <w:start w:val="1"/>
       <w:numFmt w:val="bullet"/>

</xml_diff>